<commit_message>
Ćwiczenie 4 i Ćwiczenie 3
</commit_message>
<xml_diff>
--- a/cwiczenia_3/zapytania.docx
+++ b/cwiczenia_3/zapytania.docx
@@ -4,7 +4,7 @@
   <w:body>
     <w:p>
       <w:pPr>
-        <w:pStyle w:val="Akapitzlist"/>
+        <w:pStyle w:val="ListParagraph"/>
         <w:numPr>
           <w:ilvl w:val="0"/>
           <w:numId w:val="1"/>
@@ -12,12 +12,26 @@
         <w:spacing w:line="360" w:lineRule="auto"/>
       </w:pPr>
       <w:r>
-        <w:t>match (m:Movie) return m</w:t>
-      </w:r>
-    </w:p>
-    <w:p>
-      <w:pPr>
-        <w:pStyle w:val="Akapitzlist"/>
+        <w:t>match (</w:t>
+      </w:r>
+      <w:proofErr w:type="spellStart"/>
+      <w:r>
+        <w:t>m:Movie</w:t>
+      </w:r>
+      <w:proofErr w:type="spellEnd"/>
+      <w:r>
+        <w:t>) return m</w:t>
+      </w:r>
+    </w:p>
+    <w:p>
+      <w:pPr>
+        <w:pStyle w:val="ListParagraph"/>
+        <w:spacing w:line="360" w:lineRule="auto"/>
+      </w:pPr>
+    </w:p>
+    <w:p>
+      <w:pPr>
+        <w:pStyle w:val="ListParagraph"/>
         <w:numPr>
           <w:ilvl w:val="0"/>
           <w:numId w:val="1"/>
@@ -31,12 +45,35 @@
         <w:rPr>
           <w:lang w:val="en-US"/>
         </w:rPr>
-        <w:t>match (:Person {name: 'Hugo Weaving'})-[:ACTED_IN]-&gt;(m:Movie) return m</w:t>
-      </w:r>
-    </w:p>
-    <w:p>
-      <w:pPr>
-        <w:pStyle w:val="Akapitzlist"/>
+        <w:t>match (:Person {name: 'Hugo Weaving'})-[:ACTED_IN]-&gt;(</w:t>
+      </w:r>
+      <w:proofErr w:type="spellStart"/>
+      <w:r>
+        <w:rPr>
+          <w:lang w:val="en-US"/>
+        </w:rPr>
+        <w:t>m:Movie</w:t>
+      </w:r>
+      <w:proofErr w:type="spellEnd"/>
+      <w:r>
+        <w:rPr>
+          <w:lang w:val="en-US"/>
+        </w:rPr>
+        <w:t>) return m</w:t>
+      </w:r>
+    </w:p>
+    <w:p>
+      <w:pPr>
+        <w:pStyle w:val="ListParagraph"/>
+        <w:spacing w:line="360" w:lineRule="auto"/>
+        <w:rPr>
+          <w:lang w:val="en-US"/>
+        </w:rPr>
+      </w:pPr>
+    </w:p>
+    <w:p>
+      <w:pPr>
+        <w:pStyle w:val="ListParagraph"/>
         <w:numPr>
           <w:ilvl w:val="0"/>
           <w:numId w:val="1"/>
@@ -50,12 +87,49 @@
         <w:rPr>
           <w:lang w:val="en-US"/>
         </w:rPr>
-        <w:t>match (:Person {name: 'Hugo Weaving'})-[:ACTED_IN]-&gt;(m:Movie)&lt;-[:DIRECTED]-(p:Person) return p</w:t>
-      </w:r>
-    </w:p>
-    <w:p>
-      <w:pPr>
-        <w:pStyle w:val="Akapitzlist"/>
+        <w:t>match (:Person {name: 'Hugo Weaving'})-[:ACTED_IN]-&gt;(</w:t>
+      </w:r>
+      <w:proofErr w:type="spellStart"/>
+      <w:r>
+        <w:rPr>
+          <w:lang w:val="en-US"/>
+        </w:rPr>
+        <w:t>m:Movie</w:t>
+      </w:r>
+      <w:proofErr w:type="spellEnd"/>
+      <w:r>
+        <w:rPr>
+          <w:lang w:val="en-US"/>
+        </w:rPr>
+        <w:t>)&lt;-[:DIRECTED]-(</w:t>
+      </w:r>
+      <w:proofErr w:type="spellStart"/>
+      <w:r>
+        <w:rPr>
+          <w:lang w:val="en-US"/>
+        </w:rPr>
+        <w:t>p:Person</w:t>
+      </w:r>
+      <w:proofErr w:type="spellEnd"/>
+      <w:r>
+        <w:rPr>
+          <w:lang w:val="en-US"/>
+        </w:rPr>
+        <w:t>) return p</w:t>
+      </w:r>
+    </w:p>
+    <w:p>
+      <w:pPr>
+        <w:pStyle w:val="ListParagraph"/>
+        <w:spacing w:line="360" w:lineRule="auto"/>
+        <w:rPr>
+          <w:lang w:val="en-US"/>
+        </w:rPr>
+      </w:pPr>
+    </w:p>
+    <w:p>
+      <w:pPr>
+        <w:pStyle w:val="ListParagraph"/>
         <w:numPr>
           <w:ilvl w:val="0"/>
           <w:numId w:val="1"/>
@@ -69,12 +143,49 @@
         <w:rPr>
           <w:lang w:val="en-US"/>
         </w:rPr>
-        <w:t>match (:Person {name: 'Hugo Weaving'})-[:ACTED_IN]-&gt;(m:Movie)&lt;-[:ACTED_IN]-(p:Person) return p</w:t>
-      </w:r>
-    </w:p>
-    <w:p>
-      <w:pPr>
-        <w:pStyle w:val="Akapitzlist"/>
+        <w:t>match (:Person {name: 'Hugo Weaving'})-[:ACTED_IN]-&gt;(</w:t>
+      </w:r>
+      <w:proofErr w:type="spellStart"/>
+      <w:r>
+        <w:rPr>
+          <w:lang w:val="en-US"/>
+        </w:rPr>
+        <w:t>m:Movie</w:t>
+      </w:r>
+      <w:proofErr w:type="spellEnd"/>
+      <w:r>
+        <w:rPr>
+          <w:lang w:val="en-US"/>
+        </w:rPr>
+        <w:t>)&lt;-[:ACTED_IN]-(</w:t>
+      </w:r>
+      <w:proofErr w:type="spellStart"/>
+      <w:r>
+        <w:rPr>
+          <w:lang w:val="en-US"/>
+        </w:rPr>
+        <w:t>p:Person</w:t>
+      </w:r>
+      <w:proofErr w:type="spellEnd"/>
+      <w:r>
+        <w:rPr>
+          <w:lang w:val="en-US"/>
+        </w:rPr>
+        <w:t>) return p</w:t>
+      </w:r>
+    </w:p>
+    <w:p>
+      <w:pPr>
+        <w:pStyle w:val="ListParagraph"/>
+        <w:spacing w:line="360" w:lineRule="auto"/>
+        <w:rPr>
+          <w:lang w:val="en-US"/>
+        </w:rPr>
+      </w:pPr>
+    </w:p>
+    <w:p>
+      <w:pPr>
+        <w:pStyle w:val="ListParagraph"/>
         <w:numPr>
           <w:ilvl w:val="0"/>
           <w:numId w:val="1"/>
@@ -93,7 +204,16 @@
     </w:p>
     <w:p>
       <w:pPr>
-        <w:pStyle w:val="Akapitzlist"/>
+        <w:pStyle w:val="ListParagraph"/>
+        <w:spacing w:line="360" w:lineRule="auto"/>
+        <w:rPr>
+          <w:lang w:val="en-US"/>
+        </w:rPr>
+      </w:pPr>
+    </w:p>
+    <w:p>
+      <w:pPr>
+        <w:pStyle w:val="ListParagraph"/>
         <w:numPr>
           <w:ilvl w:val="0"/>
           <w:numId w:val="1"/>
@@ -112,7 +232,16 @@
     </w:p>
     <w:p>
       <w:pPr>
-        <w:pStyle w:val="Akapitzlist"/>
+        <w:pStyle w:val="ListParagraph"/>
+        <w:spacing w:line="360" w:lineRule="auto"/>
+        <w:rPr>
+          <w:lang w:val="en-US"/>
+        </w:rPr>
+      </w:pPr>
+    </w:p>
+    <w:p>
+      <w:pPr>
+        <w:pStyle w:val="ListParagraph"/>
         <w:numPr>
           <w:ilvl w:val="0"/>
           <w:numId w:val="1"/>
@@ -173,7 +302,16 @@
     </w:p>
     <w:p>
       <w:pPr>
-        <w:pStyle w:val="Akapitzlist"/>
+        <w:pStyle w:val="ListParagraph"/>
+        <w:spacing w:line="360" w:lineRule="auto"/>
+        <w:rPr>
+          <w:lang w:val="en-US"/>
+        </w:rPr>
+      </w:pPr>
+    </w:p>
+    <w:p>
+      <w:pPr>
+        <w:pStyle w:val="ListParagraph"/>
         <w:numPr>
           <w:ilvl w:val="0"/>
           <w:numId w:val="1"/>
@@ -192,7 +330,16 @@
     </w:p>
     <w:p>
       <w:pPr>
-        <w:pStyle w:val="Akapitzlist"/>
+        <w:pStyle w:val="ListParagraph"/>
+        <w:spacing w:line="360" w:lineRule="auto"/>
+        <w:rPr>
+          <w:lang w:val="en-US"/>
+        </w:rPr>
+      </w:pPr>
+    </w:p>
+    <w:p>
+      <w:pPr>
+        <w:pStyle w:val="ListParagraph"/>
         <w:numPr>
           <w:ilvl w:val="0"/>
           <w:numId w:val="1"/>
@@ -705,17 +852,17 @@
     <w:lsdException w:name="Unresolved Mention" w:semiHidden="1" w:unhideWhenUsed="1"/>
     <w:lsdException w:name="Smart Link" w:semiHidden="1" w:unhideWhenUsed="1"/>
   </w:latentStyles>
-  <w:style w:type="paragraph" w:default="1" w:styleId="Normalny">
+  <w:style w:type="paragraph" w:default="1" w:styleId="Normal">
     <w:name w:val="Normal"/>
     <w:qFormat/>
   </w:style>
-  <w:style w:type="character" w:default="1" w:styleId="Domylnaczcionkaakapitu">
+  <w:style w:type="character" w:default="1" w:styleId="DefaultParagraphFont">
     <w:name w:val="Default Paragraph Font"/>
     <w:uiPriority w:val="1"/>
     <w:semiHidden/>
     <w:unhideWhenUsed/>
   </w:style>
-  <w:style w:type="table" w:default="1" w:styleId="Standardowy">
+  <w:style w:type="table" w:default="1" w:styleId="TableNormal">
     <w:name w:val="Normal Table"/>
     <w:uiPriority w:val="99"/>
     <w:semiHidden/>
@@ -730,15 +877,15 @@
       </w:tblCellMar>
     </w:tblPr>
   </w:style>
-  <w:style w:type="numbering" w:default="1" w:styleId="Bezlisty">
+  <w:style w:type="numbering" w:default="1" w:styleId="NoList">
     <w:name w:val="No List"/>
     <w:uiPriority w:val="99"/>
     <w:semiHidden/>
     <w:unhideWhenUsed/>
   </w:style>
-  <w:style w:type="paragraph" w:styleId="Akapitzlist">
+  <w:style w:type="paragraph" w:styleId="ListParagraph">
     <w:name w:val="List Paragraph"/>
-    <w:basedOn w:val="Normalny"/>
+    <w:basedOn w:val="Normal"/>
     <w:uiPriority w:val="34"/>
     <w:qFormat/>
     <w:rsid w:val="008D0A86"/>

</xml_diff>